<commit_message>
added commentary on hypothesis testing for genres
</commit_message>
<xml_diff>
--- a/Journey_to_the_Center_of_Movies.docx
+++ b/Journey_to_the_Center_of_Movies.docx
@@ -220,7 +220,7 @@
         <w:rPr>
           <w:rFonts w:ascii="Arial" w:hAnsi="Arial" w:cs="Arial"/>
         </w:rPr>
-        <w:t xml:space="preserve"> we obtained the IMDb Enhanced Dataset from Kaggle, an online data hosting site (citation). This set contains entries on 85,855 movies from 1894 to 2020.</w:t>
+        <w:t xml:space="preserve"> we obtained the IMDb Enhanced Dataset from Kaggle, an online data hosting site. This set contains entries on 85,855 movies from 1894 to 2020.</w:t>
       </w:r>
       <w:r>
         <w:rPr>
@@ -272,7 +272,19 @@
           <w:rFonts w:ascii="Arial" w:hAnsi="Arial" w:cs="Arial"/>
         </w:rPr>
         <w:tab/>
-        <w:t xml:space="preserve">The first set of trends we decided to explore is the perception of quality and level of engagement that people on IMDb have with movies from various historical periods.  We used the full IMDb database for this task, and the Pandas, Matplotlib and Seaborn libraries in the Python </w:t>
+        <w:t>The first set of trends we decided to explore is the perception of quality and level of engagement that people on IMDb have with movies from various historical periods.  We used the full IMDb database for this task, and the Pandas, Matplotlib</w:t>
+      </w:r>
+      <w:r>
+        <w:rPr>
+          <w:rFonts w:ascii="Arial" w:hAnsi="Arial" w:cs="Arial"/>
+        </w:rPr>
+        <w:t>, Math</w:t>
+      </w:r>
+      <w:r>
+        <w:rPr>
+          <w:rFonts w:ascii="Arial" w:hAnsi="Arial" w:cs="Arial"/>
+        </w:rPr>
+        <w:t xml:space="preserve"> and Seaborn libraries in the Python </w:t>
       </w:r>
       <w:r>
         <w:rPr>
@@ -1055,7 +1067,21 @@
         <w:rPr>
           <w:rFonts w:ascii="Arial" w:hAnsi="Arial" w:cs="Arial"/>
         </w:rPr>
-        <w:t xml:space="preserve">enre, the results were somewhat confusing, as movies in IMDb can have multiple genre designations. This lead to the </w:t>
+        <w:t xml:space="preserve">enre, the results were somewhat confusing, as movies in IMDb can have multiple genre designations. This </w:t>
+      </w:r>
+      <w:proofErr w:type="gramStart"/>
+      <w:r>
+        <w:rPr>
+          <w:rFonts w:ascii="Arial" w:hAnsi="Arial" w:cs="Arial"/>
+        </w:rPr>
+        <w:t>lead</w:t>
+      </w:r>
+      <w:proofErr w:type="gramEnd"/>
+      <w:r>
+        <w:rPr>
+          <w:rFonts w:ascii="Arial" w:hAnsi="Arial" w:cs="Arial"/>
+        </w:rPr>
+        <w:t xml:space="preserve"> to the </w:t>
       </w:r>
       <w:r>
         <w:rPr>
@@ -1087,6 +1113,112 @@
         <w:rPr>
           <w:rFonts w:ascii="Arial" w:hAnsi="Arial" w:cs="Arial"/>
         </w:rPr>
+        <w:tab/>
+        <w:t xml:space="preserve">In order to establish the statistical significance of the differences between the groups seen in figure 3 we implemented several hypothesis tests, to establish that the perceived differences are not the result of chance. A one-way ANOVA test was performed between the genres seen in figure 3, which returned a p-value of 0.0. This seemed strange and potentially untrustworthy so we followed up by running Welch’s t-tests between drama and horror, and drama and comedy. The two tests also returned p-values of 0.0. In order to further confirm the merit of this score a Welch’s t-test was implemented from scratch using functions from the </w:t>
+      </w:r>
+      <w:proofErr w:type="spellStart"/>
+      <w:r>
+        <w:rPr>
+          <w:rFonts w:ascii="Arial" w:hAnsi="Arial" w:cs="Arial"/>
+        </w:rPr>
+        <w:t>Numpy</w:t>
+      </w:r>
+      <w:proofErr w:type="spellEnd"/>
+      <w:r>
+        <w:rPr>
+          <w:rFonts w:ascii="Arial" w:hAnsi="Arial" w:cs="Arial"/>
+        </w:rPr>
+        <w:t xml:space="preserve"> and Math libraries, comparing the comedy and </w:t>
+      </w:r>
+      <w:r>
+        <w:rPr>
+          <w:rFonts w:ascii="Arial" w:hAnsi="Arial" w:cs="Arial"/>
+        </w:rPr>
+        <w:t xml:space="preserve">drama values. This test replicated the t statistic returned by the </w:t>
+      </w:r>
+      <w:proofErr w:type="spellStart"/>
+      <w:r>
+        <w:rPr>
+          <w:rFonts w:ascii="Arial" w:hAnsi="Arial" w:cs="Arial"/>
+        </w:rPr>
+        <w:t>Scipy</w:t>
+      </w:r>
+      <w:proofErr w:type="spellEnd"/>
+      <w:r>
+        <w:rPr>
+          <w:rFonts w:ascii="Arial" w:hAnsi="Arial" w:cs="Arial"/>
+        </w:rPr>
+        <w:t xml:space="preserve"> function of approximately -46.00</w:t>
+      </w:r>
+      <w:r>
+        <w:rPr>
+          <w:rFonts w:ascii="Arial" w:hAnsi="Arial" w:cs="Arial"/>
+        </w:rPr>
+        <w:t>,</w:t>
+      </w:r>
+      <w:r>
+        <w:rPr>
+          <w:rFonts w:ascii="Arial" w:hAnsi="Arial" w:cs="Arial"/>
+        </w:rPr>
+        <w:t xml:space="preserve"> to four significant figures. The degrees of freedom for the set were further calculated to be approximately 13501. A web based calculator at Social Science Statistics (</w:t>
+      </w:r>
+      <w:proofErr w:type="gramStart"/>
+      <w:r>
+        <w:rPr>
+          <w:rFonts w:ascii="Arial" w:hAnsi="Arial" w:cs="Arial"/>
+        </w:rPr>
+        <w:t>https://www.socscistatistics.com/pvalues/tdistribution.aspx</w:t>
+      </w:r>
+      <w:r>
+        <w:rPr>
+          <w:rFonts w:ascii="Arial" w:hAnsi="Arial" w:cs="Arial"/>
+        </w:rPr>
+        <w:t xml:space="preserve"> )</w:t>
+      </w:r>
+      <w:proofErr w:type="gramEnd"/>
+      <w:r>
+        <w:rPr>
+          <w:rFonts w:ascii="Arial" w:hAnsi="Arial" w:cs="Arial"/>
+        </w:rPr>
+        <w:t xml:space="preserve"> estimated the p-value to be less than 1.0 x 10</w:t>
+      </w:r>
+      <w:r>
+        <w:rPr>
+          <w:rFonts w:ascii="Arial" w:hAnsi="Arial" w:cs="Arial"/>
+          <w:vertAlign w:val="superscript"/>
+        </w:rPr>
+        <w:t>-5</w:t>
+      </w:r>
+      <w:r>
+        <w:rPr>
+          <w:rFonts w:ascii="Arial" w:hAnsi="Arial" w:cs="Arial"/>
+          <w:vertAlign w:val="subscript"/>
+        </w:rPr>
+        <w:t xml:space="preserve">. </w:t>
+      </w:r>
+      <w:r>
+        <w:rPr>
+          <w:rFonts w:ascii="Arial" w:hAnsi="Arial" w:cs="Arial"/>
+        </w:rPr>
+        <w:t xml:space="preserve"> We conclude that the cause of the low p-value is the large sample sizes we are working with. It seems safe to conclude that all of the differences shown in figure 3 are in fact statistically significant.  </w:t>
+      </w:r>
+      <w:r>
+        <w:rPr>
+          <w:rFonts w:ascii="Arial" w:hAnsi="Arial" w:cs="Arial"/>
+        </w:rPr>
+        <w:t xml:space="preserve"> </w:t>
+      </w:r>
+    </w:p>
+    <w:p>
+      <w:pPr>
+        <w:rPr>
+          <w:rFonts w:ascii="Arial" w:hAnsi="Arial" w:cs="Arial"/>
+        </w:rPr>
+      </w:pPr>
+      <w:r>
+        <w:rPr>
+          <w:rFonts w:ascii="Arial" w:hAnsi="Arial" w:cs="Arial"/>
+        </w:rPr>
         <w:t xml:space="preserve">Findings </w:t>
       </w:r>
       <w:r>
@@ -1175,7 +1307,21 @@
         <w:rPr>
           <w:rFonts w:ascii="Arial" w:hAnsi="Arial" w:cs="Arial"/>
         </w:rPr>
-        <w:t xml:space="preserve"> movies we are looking at for this part of the analysis</w:t>
+        <w:t xml:space="preserve"> </w:t>
+      </w:r>
+      <w:proofErr w:type="gramStart"/>
+      <w:r>
+        <w:rPr>
+          <w:rFonts w:ascii="Arial" w:hAnsi="Arial" w:cs="Arial"/>
+        </w:rPr>
+        <w:t>movies</w:t>
+      </w:r>
+      <w:proofErr w:type="gramEnd"/>
+      <w:r>
+        <w:rPr>
+          <w:rFonts w:ascii="Arial" w:hAnsi="Arial" w:cs="Arial"/>
+        </w:rPr>
+        <w:t xml:space="preserve"> we are looking at for this part of the analysis</w:t>
       </w:r>
       <w:r>
         <w:rPr>
@@ -1261,6 +1407,7 @@
         <w:rPr>
           <w:noProof/>
         </w:rPr>
+        <w:lastRenderedPageBreak/>
         <w:drawing>
           <wp:inline distT="0" distB="0" distL="0" distR="0" wp14:anchorId="4122BF87" wp14:editId="2B08AAC5">
             <wp:extent cx="2450592" cy="1633727"/>
@@ -1401,14 +1548,7 @@
           <w:rFonts w:ascii="Arial" w:hAnsi="Arial" w:cs="Arial"/>
         </w:rPr>
         <w:tab/>
-        <w:t xml:space="preserve">Budget and opening weekend revenue were scatter plotted along with average user vote (figure 4) and total votes (figure 5). For each scatter plot a Pearson r value was calculated to </w:t>
-      </w:r>
-      <w:r>
-        <w:rPr>
-          <w:rFonts w:ascii="Arial" w:hAnsi="Arial" w:cs="Arial"/>
-        </w:rPr>
-        <w:lastRenderedPageBreak/>
-        <w:t xml:space="preserve">measure correlation between the variables. These appear in the legends of the figures. </w:t>
+        <w:t xml:space="preserve">Budget and opening weekend revenue were scatter plotted along with average user vote (figure 4) and total votes (figure 5). For each scatter plot a Pearson r value was calculated to measure correlation between the variables. These appear in the legends of the figures. </w:t>
       </w:r>
       <w:r>
         <w:rPr>
@@ -1593,7 +1733,14 @@
         <w:rPr>
           <w:rFonts w:ascii="Arial" w:hAnsi="Arial" w:cs="Arial"/>
         </w:rPr>
-        <w:t xml:space="preserve">most metrics we looked at did not seem to relate to the average IMDb user score, genre did appear to show a correlation, with users being more likely to rate drama films and pan horror flicks. Finally, it appears that neither user score nor votes correlate very strongly with either the budget of the film or the amount of money it makes on opening weekend. This is stated with the substantial caveat that having a large budget seems likely to determine which films will become outliers with respect to vote count, and we believe that our analysis only shows that beyond a certain point the budget ceases to be a major driving force for engagement. </w:t>
+        <w:t xml:space="preserve">most metrics we looked at did not seem to relate to the average IMDb user score, genre did show a correlation, with users being more likely to rate drama films and pan horror flicks. Finally, it appears that neither user score nor votes correlate very strongly with </w:t>
+      </w:r>
+      <w:r>
+        <w:rPr>
+          <w:rFonts w:ascii="Arial" w:hAnsi="Arial" w:cs="Arial"/>
+        </w:rPr>
+        <w:lastRenderedPageBreak/>
+        <w:t xml:space="preserve">either the budget of the film or the amount of money it makes on opening weekend. This is stated with the substantial caveat that having a large budget seems likely to determine which films will become outliers with respect to vote count, and we believe that our analysis only shows that beyond a certain point the budget ceases to be a major driving force for engagement. </w:t>
       </w:r>
     </w:p>
     <w:sectPr>
@@ -2051,6 +2198,29 @@
       <w:rFonts w:ascii="Arial" w:hAnsi="Arial"/>
     </w:rPr>
   </w:style>
+  <w:style w:type="character" w:styleId="Hyperlink">
+    <w:name w:val="Hyperlink"/>
+    <w:basedOn w:val="DefaultParagraphFont"/>
+    <w:uiPriority w:val="99"/>
+    <w:unhideWhenUsed/>
+    <w:rsid w:val="00E87E63"/>
+    <w:rPr>
+      <w:color w:val="0563C1" w:themeColor="hyperlink"/>
+      <w:u w:val="single"/>
+    </w:rPr>
+  </w:style>
+  <w:style w:type="character" w:styleId="UnresolvedMention">
+    <w:name w:val="Unresolved Mention"/>
+    <w:basedOn w:val="DefaultParagraphFont"/>
+    <w:uiPriority w:val="99"/>
+    <w:semiHidden/>
+    <w:unhideWhenUsed/>
+    <w:rsid w:val="00E87E63"/>
+    <w:rPr>
+      <w:color w:val="605E5C"/>
+      <w:shd w:val="clear" w:color="auto" w:fill="E1DFDD"/>
+    </w:rPr>
+  </w:style>
 </w:styles>
 </file>
 

</xml_diff>

<commit_message>
edited for polish and addition of reference section
</commit_message>
<xml_diff>
--- a/Journey_to_the_Center_of_Movies.docx
+++ b/Journey_to_the_Center_of_Movies.docx
@@ -38,35 +38,7 @@
         <w:rPr>
           <w:rFonts w:ascii="Arial" w:hAnsi="Arial" w:cs="Arial"/>
         </w:rPr>
-        <w:t xml:space="preserve">Rebecca </w:t>
-      </w:r>
-      <w:proofErr w:type="spellStart"/>
-      <w:r>
-        <w:rPr>
-          <w:rFonts w:ascii="Arial" w:hAnsi="Arial" w:cs="Arial"/>
-        </w:rPr>
-        <w:t>Lubera</w:t>
-      </w:r>
-      <w:proofErr w:type="spellEnd"/>
-      <w:r>
-        <w:rPr>
-          <w:rFonts w:ascii="Arial" w:hAnsi="Arial" w:cs="Arial"/>
-        </w:rPr>
-        <w:t xml:space="preserve">, </w:t>
-      </w:r>
-      <w:proofErr w:type="spellStart"/>
-      <w:r>
-        <w:rPr>
-          <w:rFonts w:ascii="Arial" w:hAnsi="Arial" w:cs="Arial"/>
-        </w:rPr>
-        <w:t>Amee</w:t>
-      </w:r>
-      <w:proofErr w:type="spellEnd"/>
-      <w:r>
-        <w:rPr>
-          <w:rFonts w:ascii="Arial" w:hAnsi="Arial" w:cs="Arial"/>
-        </w:rPr>
-        <w:t xml:space="preserve"> Yang, James Bryant II, Greg Spahlinger</w:t>
+        <w:t>Rebecca Lubera, Amee Yang, James Bryant II, Greg Spahlinger</w:t>
       </w:r>
     </w:p>
     <w:p>
@@ -100,21 +72,19 @@
           <w:rFonts w:ascii="Arial" w:hAnsi="Arial" w:cs="Arial"/>
         </w:rPr>
         <w:tab/>
-        <w:t xml:space="preserve">Its rare to find a person who is unfamiliar with movies, who can’t </w:t>
-      </w:r>
-      <w:proofErr w:type="spellStart"/>
-      <w:r>
-        <w:rPr>
-          <w:rFonts w:ascii="Arial" w:hAnsi="Arial" w:cs="Arial"/>
-        </w:rPr>
-        <w:t>quote</w:t>
-      </w:r>
-      <w:proofErr w:type="spellEnd"/>
-      <w:r>
-        <w:rPr>
-          <w:rFonts w:ascii="Arial" w:hAnsi="Arial" w:cs="Arial"/>
-        </w:rPr>
-        <w:t xml:space="preserve"> a few memorable lines from a favorite movie, or articulate some cogent opinion of what separates the movies they can quote from the ones they find forgettable. Movies </w:t>
+        <w:t>It</w:t>
+      </w:r>
+      <w:r>
+        <w:rPr>
+          <w:rFonts w:ascii="Arial" w:hAnsi="Arial" w:cs="Arial"/>
+        </w:rPr>
+        <w:t>’</w:t>
+      </w:r>
+      <w:r>
+        <w:rPr>
+          <w:rFonts w:ascii="Arial" w:hAnsi="Arial" w:cs="Arial"/>
+        </w:rPr>
+        <w:t xml:space="preserve">s rare to find a person who is unfamiliar with movies, who can’t quote a few memorable lines from a favorite movie, or articulate some cogent opinion of what separates the movies they can quote from the ones they find forgettable. Movies </w:t>
       </w:r>
       <w:r>
         <w:rPr>
@@ -220,13 +190,95 @@
         <w:rPr>
           <w:rFonts w:ascii="Arial" w:hAnsi="Arial" w:cs="Arial"/>
         </w:rPr>
-        <w:t xml:space="preserve"> we obtained the IMDb Enhanced Dataset from Kaggle, an online data hosting site. This set contains entries on 85,855 movies from 1894 to 2020.</w:t>
-      </w:r>
-      <w:r>
-        <w:rPr>
-          <w:rFonts w:ascii="Arial" w:hAnsi="Arial" w:cs="Arial"/>
-        </w:rPr>
-        <w:t xml:space="preserve"> In order to augment the set with financial data we obtained another set from Kaggle – The Opening Weekend Box Office set. This set is smaller, containing data on 454 movies dating from 1983 to the present, with information on opening weekend revenue and budget. </w:t>
+        <w:t xml:space="preserve"> we obtained the </w:t>
+      </w:r>
+      <w:r>
+        <w:rPr>
+          <w:rFonts w:ascii="Arial" w:hAnsi="Arial" w:cs="Arial"/>
+          <w:i/>
+          <w:iCs/>
+        </w:rPr>
+        <w:t xml:space="preserve">IMDb </w:t>
+      </w:r>
+      <w:r>
+        <w:rPr>
+          <w:rFonts w:ascii="Arial" w:hAnsi="Arial" w:cs="Arial"/>
+          <w:i/>
+          <w:iCs/>
+        </w:rPr>
+        <w:t>Movies Extensive</w:t>
+      </w:r>
+      <w:r>
+        <w:rPr>
+          <w:rFonts w:ascii="Arial" w:hAnsi="Arial" w:cs="Arial"/>
+          <w:i/>
+          <w:iCs/>
+        </w:rPr>
+        <w:t xml:space="preserve"> Dataset</w:t>
+      </w:r>
+      <w:r>
+        <w:rPr>
+          <w:rFonts w:ascii="Arial" w:hAnsi="Arial" w:cs="Arial"/>
+        </w:rPr>
+        <w:t xml:space="preserve"> </w:t>
+      </w:r>
+      <w:r>
+        <w:rPr>
+          <w:rFonts w:ascii="Arial" w:hAnsi="Arial" w:cs="Arial"/>
+        </w:rPr>
+        <w:t xml:space="preserve">(Leone, 2020) </w:t>
+      </w:r>
+      <w:r>
+        <w:rPr>
+          <w:rFonts w:ascii="Arial" w:hAnsi="Arial" w:cs="Arial"/>
+        </w:rPr>
+        <w:t>from Kaggle, an online data hosting site. This set contains entries on 85,855 movies from 1894 to 2020.</w:t>
+      </w:r>
+      <w:r>
+        <w:rPr>
+          <w:rFonts w:ascii="Arial" w:hAnsi="Arial" w:cs="Arial"/>
+        </w:rPr>
+        <w:t xml:space="preserve"> In order to augment the set with financial data we obtained another set from Kaggle – </w:t>
+      </w:r>
+      <w:r>
+        <w:rPr>
+          <w:rFonts w:ascii="Arial" w:hAnsi="Arial" w:cs="Arial"/>
+          <w:i/>
+          <w:iCs/>
+        </w:rPr>
+        <w:t xml:space="preserve">The Opening Weekend Box Office </w:t>
+      </w:r>
+      <w:r>
+        <w:rPr>
+          <w:rFonts w:ascii="Arial" w:hAnsi="Arial" w:cs="Arial"/>
+          <w:i/>
+          <w:iCs/>
+        </w:rPr>
+        <w:t>Performance 50MM+</w:t>
+      </w:r>
+      <w:r>
+        <w:rPr>
+          <w:rFonts w:ascii="Arial" w:hAnsi="Arial" w:cs="Arial"/>
+        </w:rPr>
+        <w:t xml:space="preserve"> (Tharmalingam, 2020) dataset</w:t>
+      </w:r>
+      <w:r>
+        <w:rPr>
+          <w:rFonts w:ascii="Arial" w:hAnsi="Arial" w:cs="Arial"/>
+        </w:rPr>
+        <w:t xml:space="preserve">. This set is smaller, containing data on </w:t>
+      </w:r>
+      <w:r>
+        <w:rPr>
+          <w:rFonts w:ascii="Arial" w:hAnsi="Arial" w:cs="Arial"/>
+        </w:rPr>
+        <w:t>893</w:t>
+      </w:r>
+      <w:r>
+        <w:rPr>
+          <w:rFonts w:ascii="Arial" w:hAnsi="Arial" w:cs="Arial"/>
+        </w:rPr>
+        <w:t xml:space="preserve"> movies dating from 1983 to the present, with information on opening weekend revenue and budget. </w:t>
       </w:r>
       <w:r>
         <w:rPr>
@@ -304,14 +356,14 @@
           <w:rFonts w:ascii="Arial" w:hAnsi="Arial" w:cs="Arial"/>
         </w:rPr>
         <w:tab/>
-        <w:t xml:space="preserve">Throughout this paper we will use the average score a movie gets from users – “average vote” or “average user score” as a metric to quantify the level of merit or enjoyment that the audience feels for a movie. While this metric is the best we can do, it is important to understand </w:t>
+        <w:t xml:space="preserve">Throughout this paper we will use the average score a movie gets from users – “average vote” or “average user score” as a metric to quantify the level of merit or enjoyment that the </w:t>
       </w:r>
       <w:r>
         <w:rPr>
           <w:rFonts w:ascii="Arial" w:hAnsi="Arial" w:cs="Arial"/>
         </w:rPr>
         <w:lastRenderedPageBreak/>
-        <w:t xml:space="preserve">that </w:t>
+        <w:t xml:space="preserve">audience feels for a movie. While this metric is the best we can do, it is important to understand that </w:t>
       </w:r>
       <w:r>
         <w:rPr>
@@ -535,21 +587,7 @@
         <w:rPr>
           <w:rFonts w:ascii="Arial" w:hAnsi="Arial" w:cs="Arial"/>
         </w:rPr>
-        <w:t xml:space="preserve">Because this many movies cannot be sensibly displayed on a scatter plot, we used a kernel density estimate contour plot from the Seaborn library to show a contoured distribution of points (left) and a </w:t>
-      </w:r>
-      <w:proofErr w:type="spellStart"/>
-      <w:r>
-        <w:rPr>
-          <w:rFonts w:ascii="Arial" w:hAnsi="Arial" w:cs="Arial"/>
-        </w:rPr>
-        <w:t>hexbin</w:t>
-      </w:r>
-      <w:proofErr w:type="spellEnd"/>
-      <w:r>
-        <w:rPr>
-          <w:rFonts w:ascii="Arial" w:hAnsi="Arial" w:cs="Arial"/>
-        </w:rPr>
-        <w:t xml:space="preserve"> plot from Pandas which shows the quantity of movies in a hexagonal area (right). </w:t>
+        <w:t xml:space="preserve">Because this many movies cannot be sensibly displayed on a scatter plot, we used a kernel density estimate contour plot from the Seaborn library to show a contoured distribution of points (left) and a hexbin plot from Pandas which shows the quantity of movies in a hexagonal area (right). </w:t>
       </w:r>
     </w:p>
     <w:p>
@@ -779,21 +817,7 @@
           <w:rFonts w:ascii="Arial" w:hAnsi="Arial" w:cs="Arial"/>
         </w:rPr>
         <w:tab/>
-        <w:t xml:space="preserve">In contrast to the data on average score over the years, the data on the number of votes movies are getting is quite a bit clearer. The </w:t>
-      </w:r>
-      <w:proofErr w:type="spellStart"/>
-      <w:r>
-        <w:rPr>
-          <w:rFonts w:ascii="Arial" w:hAnsi="Arial" w:cs="Arial"/>
-        </w:rPr>
-        <w:t>hexbin</w:t>
-      </w:r>
-      <w:proofErr w:type="spellEnd"/>
-      <w:r>
-        <w:rPr>
-          <w:rFonts w:ascii="Arial" w:hAnsi="Arial" w:cs="Arial"/>
-        </w:rPr>
-        <w:t xml:space="preserve"> plot in figure 2 has a</w:t>
+        <w:t>In contrast to the data on average score over the years, the data on the number of votes movies are getting is quite a bit clearer. The hexbin plot in figure 2 has a</w:t>
       </w:r>
       <w:r>
         <w:rPr>
@@ -811,7 +835,19 @@
         <w:rPr>
           <w:rFonts w:ascii="Arial" w:hAnsi="Arial" w:cs="Arial"/>
         </w:rPr>
-        <w:t>lined up on the bottom of the plot. This oddity is clarified by the scatter plot to the right of it. For the entire 20</w:t>
+        <w:t xml:space="preserve">lined up on the bottom of the plot. This oddity is clarified by the scatter plot to the </w:t>
+      </w:r>
+      <w:r>
+        <w:rPr>
+          <w:rFonts w:ascii="Arial" w:hAnsi="Arial" w:cs="Arial"/>
+        </w:rPr>
+        <w:t>left</w:t>
+      </w:r>
+      <w:r>
+        <w:rPr>
+          <w:rFonts w:ascii="Arial" w:hAnsi="Arial" w:cs="Arial"/>
+        </w:rPr>
+        <w:t xml:space="preserve"> of it. For the entire 20</w:t>
       </w:r>
       <w:r>
         <w:rPr>
@@ -837,7 +873,19 @@
         <w:rPr>
           <w:rFonts w:ascii="Arial" w:hAnsi="Arial" w:cs="Arial"/>
         </w:rPr>
-        <w:t xml:space="preserve"> centuries, the median number of votes for a movie in IMDb has stayed between 100 and 700 votes, with some oscillation (data not shown). Its clear, though, that as time has passed, a significant number of outliers have appeared, which dwarf the</w:t>
+        <w:t xml:space="preserve"> centuries, the median number of votes for a movie in IMDb has stayed between 100 and 700 votes, with some oscillation (data not shown). It</w:t>
+      </w:r>
+      <w:r>
+        <w:rPr>
+          <w:rFonts w:ascii="Arial" w:hAnsi="Arial" w:cs="Arial"/>
+        </w:rPr>
+        <w:t>’</w:t>
+      </w:r>
+      <w:r>
+        <w:rPr>
+          <w:rFonts w:ascii="Arial" w:hAnsi="Arial" w:cs="Arial"/>
+        </w:rPr>
+        <w:t>s clear, though, that as time has passed, a significant number of outliers have appeared, which dwarf the</w:t>
       </w:r>
       <w:r>
         <w:rPr>
@@ -1067,34 +1115,20 @@
         <w:rPr>
           <w:rFonts w:ascii="Arial" w:hAnsi="Arial" w:cs="Arial"/>
         </w:rPr>
-        <w:t xml:space="preserve">enre, the results were somewhat confusing, as movies in IMDb can have multiple genre designations. This </w:t>
-      </w:r>
-      <w:proofErr w:type="gramStart"/>
-      <w:r>
-        <w:rPr>
-          <w:rFonts w:ascii="Arial" w:hAnsi="Arial" w:cs="Arial"/>
-        </w:rPr>
-        <w:t>lead</w:t>
-      </w:r>
-      <w:proofErr w:type="gramEnd"/>
-      <w:r>
-        <w:rPr>
-          <w:rFonts w:ascii="Arial" w:hAnsi="Arial" w:cs="Arial"/>
-        </w:rPr>
-        <w:t xml:space="preserve"> to the </w:t>
-      </w:r>
-      <w:r>
-        <w:rPr>
-          <w:rFonts w:ascii="Arial" w:hAnsi="Arial" w:cs="Arial"/>
-        </w:rPr>
-        <w:t xml:space="preserve">our finding 1257 genre categories </w:t>
+        <w:t xml:space="preserve">enre, the results were somewhat confusing, as movies in IMDb can have multiple genre designations. This led to </w:t>
+      </w:r>
+      <w:r>
+        <w:rPr>
+          <w:rFonts w:ascii="Arial" w:hAnsi="Arial" w:cs="Arial"/>
+        </w:rPr>
+        <w:t xml:space="preserve">our finding 1257 genre categories the </w:t>
       </w:r>
       <w:r>
         <w:rPr>
           <w:rFonts w:ascii="Arial" w:hAnsi="Arial" w:cs="Arial"/>
         </w:rPr>
         <w:lastRenderedPageBreak/>
-        <w:t>the first time we sorted. Because the genre designations in IMDb are combinations of single word identifiers, it was decided that the best way to look at genre was to single out movies that were given only a single genre designation, and compare those. Of these singly designated movies, the drama films were most numerous (12</w:t>
+        <w:t>first time we sorted. Because the genre designations in IMDb are combinations of single word identifiers, it was decided that the best way to look at genre was to single out movies that were given only a single genre designation, and compare those. Of these singly designated movies, the drama films were most numerous (12</w:t>
       </w:r>
       <w:r>
         <w:rPr>
@@ -1114,41 +1148,13 @@
           <w:rFonts w:ascii="Arial" w:hAnsi="Arial" w:cs="Arial"/>
         </w:rPr>
         <w:tab/>
-        <w:t xml:space="preserve">In order to establish the statistical significance of the differences between the groups seen in figure 3 we implemented several hypothesis tests, to establish that the perceived differences are not the result of chance. A one-way ANOVA test was performed between the genres seen in figure 3, which returned a p-value of 0.0. This seemed strange and potentially untrustworthy so we followed up by running Welch’s t-tests between drama and horror, and drama and comedy. The two tests also returned p-values of 0.0. In order to further confirm the merit of this score a Welch’s t-test was implemented from scratch using functions from the </w:t>
-      </w:r>
-      <w:proofErr w:type="spellStart"/>
-      <w:r>
-        <w:rPr>
-          <w:rFonts w:ascii="Arial" w:hAnsi="Arial" w:cs="Arial"/>
-        </w:rPr>
-        <w:t>Numpy</w:t>
-      </w:r>
-      <w:proofErr w:type="spellEnd"/>
-      <w:r>
-        <w:rPr>
-          <w:rFonts w:ascii="Arial" w:hAnsi="Arial" w:cs="Arial"/>
-        </w:rPr>
-        <w:t xml:space="preserve"> and Math libraries, comparing the comedy and </w:t>
-      </w:r>
-      <w:r>
-        <w:rPr>
-          <w:rFonts w:ascii="Arial" w:hAnsi="Arial" w:cs="Arial"/>
-        </w:rPr>
-        <w:t xml:space="preserve">drama values. This test replicated the t statistic returned by the </w:t>
-      </w:r>
-      <w:proofErr w:type="spellStart"/>
-      <w:r>
-        <w:rPr>
-          <w:rFonts w:ascii="Arial" w:hAnsi="Arial" w:cs="Arial"/>
-        </w:rPr>
-        <w:t>Scipy</w:t>
-      </w:r>
-      <w:proofErr w:type="spellEnd"/>
-      <w:r>
-        <w:rPr>
-          <w:rFonts w:ascii="Arial" w:hAnsi="Arial" w:cs="Arial"/>
-        </w:rPr>
-        <w:t xml:space="preserve"> function of approximately -46.00</w:t>
+        <w:t xml:space="preserve">In order to establish the statistical significance of the differences between the groups seen in figure 3 we implemented several hypothesis tests, to establish that the perceived differences are not the result of chance. A one-way ANOVA test was performed between the genres seen in figure 3, which returned a p-value of 0.0. This seemed strange and potentially untrustworthy so we followed up by running Welch’s t-tests between drama and horror, and drama and comedy. The two tests also returned p-values of 0.0. In order to further confirm the merit of this score a Welch’s t-test was implemented from scratch using functions from the Numpy and Math libraries, comparing the comedy and </w:t>
+      </w:r>
+      <w:r>
+        <w:rPr>
+          <w:rFonts w:ascii="Arial" w:hAnsi="Arial" w:cs="Arial"/>
+        </w:rPr>
+        <w:t>drama values. This test replicated the t statistic returned by the Scipy function of approximately -46.00</w:t>
       </w:r>
       <w:r>
         <w:rPr>
@@ -1160,27 +1166,31 @@
         <w:rPr>
           <w:rFonts w:ascii="Arial" w:hAnsi="Arial" w:cs="Arial"/>
         </w:rPr>
-        <w:t xml:space="preserve"> to four significant figures. The degrees of freedom for the set were further calculated to be approximately 13501. A web based calculator at Social Science Statistics (</w:t>
-      </w:r>
-      <w:proofErr w:type="gramStart"/>
-      <w:r>
-        <w:rPr>
-          <w:rFonts w:ascii="Arial" w:hAnsi="Arial" w:cs="Arial"/>
-        </w:rPr>
-        <w:t>https://www.socscistatistics.com/pvalues/tdistribution.aspx</w:t>
-      </w:r>
-      <w:r>
-        <w:rPr>
-          <w:rFonts w:ascii="Arial" w:hAnsi="Arial" w:cs="Arial"/>
-        </w:rPr>
-        <w:t xml:space="preserve"> )</w:t>
-      </w:r>
-      <w:proofErr w:type="gramEnd"/>
-      <w:r>
-        <w:rPr>
-          <w:rFonts w:ascii="Arial" w:hAnsi="Arial" w:cs="Arial"/>
-        </w:rPr>
-        <w:t xml:space="preserve"> estimated the p-value to be less than 1.0 x 10</w:t>
+        <w:t xml:space="preserve"> to four significant figures. The degrees of freedom for the set were further calculated to be approximately 13501. A web</w:t>
+      </w:r>
+      <w:r>
+        <w:rPr>
+          <w:rFonts w:ascii="Arial" w:hAnsi="Arial" w:cs="Arial"/>
+        </w:rPr>
+        <w:t>-</w:t>
+      </w:r>
+      <w:r>
+        <w:rPr>
+          <w:rFonts w:ascii="Arial" w:hAnsi="Arial" w:cs="Arial"/>
+        </w:rPr>
+        <w:t>based calculator at Social Science Statistics</w:t>
+      </w:r>
+      <w:r>
+        <w:rPr>
+          <w:rFonts w:ascii="Arial" w:hAnsi="Arial" w:cs="Arial"/>
+        </w:rPr>
+        <w:t xml:space="preserve"> (n.d.) estimated</w:t>
+      </w:r>
+      <w:r>
+        <w:rPr>
+          <w:rFonts w:ascii="Arial" w:hAnsi="Arial" w:cs="Arial"/>
+        </w:rPr>
+        <w:t xml:space="preserve"> the p-value to be less than 1.0 x 10</w:t>
       </w:r>
       <w:r>
         <w:rPr>
@@ -1307,21 +1317,7 @@
         <w:rPr>
           <w:rFonts w:ascii="Arial" w:hAnsi="Arial" w:cs="Arial"/>
         </w:rPr>
-        <w:t xml:space="preserve"> </w:t>
-      </w:r>
-      <w:proofErr w:type="gramStart"/>
-      <w:r>
-        <w:rPr>
-          <w:rFonts w:ascii="Arial" w:hAnsi="Arial" w:cs="Arial"/>
-        </w:rPr>
-        <w:t>movies</w:t>
-      </w:r>
-      <w:proofErr w:type="gramEnd"/>
-      <w:r>
-        <w:rPr>
-          <w:rFonts w:ascii="Arial" w:hAnsi="Arial" w:cs="Arial"/>
-        </w:rPr>
-        <w:t xml:space="preserve"> we are looking at for this part of the analysis</w:t>
+        <w:t xml:space="preserve"> movies we are looking at for this part of the analysis</w:t>
       </w:r>
       <w:r>
         <w:rPr>
@@ -1742,6 +1738,244 @@
         <w:lastRenderedPageBreak/>
         <w:t xml:space="preserve">either the budget of the film or the amount of money it makes on opening weekend. This is stated with the substantial caveat that having a large budget seems likely to determine which films will become outliers with respect to vote count, and we believe that our analysis only shows that beyond a certain point the budget ceases to be a major driving force for engagement. </w:t>
       </w:r>
+    </w:p>
+    <w:p>
+      <w:pPr>
+        <w:rPr>
+          <w:rFonts w:ascii="Arial" w:hAnsi="Arial" w:cs="Arial"/>
+        </w:rPr>
+      </w:pPr>
+    </w:p>
+    <w:p>
+      <w:pPr>
+        <w:rPr>
+          <w:rFonts w:ascii="Arial" w:hAnsi="Arial" w:cs="Arial"/>
+        </w:rPr>
+      </w:pPr>
+      <w:r>
+        <w:rPr>
+          <w:rFonts w:ascii="Arial" w:hAnsi="Arial" w:cs="Arial"/>
+        </w:rPr>
+        <w:t>References</w:t>
+      </w:r>
+    </w:p>
+    <w:p>
+      <w:pPr>
+        <w:contextualSpacing/>
+        <w:rPr>
+          <w:rFonts w:ascii="Arial" w:hAnsi="Arial" w:cs="Arial"/>
+        </w:rPr>
+      </w:pPr>
+      <w:r>
+        <w:rPr>
+          <w:rFonts w:ascii="Arial" w:hAnsi="Arial" w:cs="Arial"/>
+        </w:rPr>
+        <w:t xml:space="preserve">Leone, S (2020) </w:t>
+      </w:r>
+      <w:r>
+        <w:rPr>
+          <w:rFonts w:ascii="Arial" w:hAnsi="Arial" w:cs="Arial"/>
+          <w:i/>
+          <w:iCs/>
+        </w:rPr>
+        <w:t xml:space="preserve">IMDb </w:t>
+      </w:r>
+      <w:r>
+        <w:rPr>
+          <w:rFonts w:ascii="Arial" w:hAnsi="Arial" w:cs="Arial"/>
+          <w:i/>
+          <w:iCs/>
+        </w:rPr>
+        <w:t>Movies Extensive</w:t>
+      </w:r>
+      <w:r>
+        <w:rPr>
+          <w:rFonts w:ascii="Arial" w:hAnsi="Arial" w:cs="Arial"/>
+          <w:i/>
+          <w:iCs/>
+        </w:rPr>
+        <w:t xml:space="preserve"> Datase</w:t>
+      </w:r>
+      <w:r>
+        <w:rPr>
+          <w:rFonts w:ascii="Arial" w:hAnsi="Arial" w:cs="Arial"/>
+          <w:i/>
+          <w:iCs/>
+        </w:rPr>
+        <w:t>t.</w:t>
+      </w:r>
+      <w:r>
+        <w:rPr>
+          <w:rFonts w:ascii="Arial" w:hAnsi="Arial" w:cs="Arial"/>
+        </w:rPr>
+        <w:t xml:space="preserve"> Kaggle,</w:t>
+      </w:r>
+    </w:p>
+    <w:p>
+      <w:pPr>
+        <w:ind w:firstLine="720"/>
+        <w:contextualSpacing/>
+        <w:rPr>
+          <w:rFonts w:ascii="Arial" w:hAnsi="Arial" w:cs="Arial"/>
+        </w:rPr>
+      </w:pPr>
+      <w:hyperlink r:id="rId14" w:history="1">
+        <w:r>
+          <w:rPr>
+            <w:rStyle w:val="Hyperlink"/>
+            <w:rFonts w:ascii="Arial" w:hAnsi="Arial" w:cs="Arial"/>
+          </w:rPr>
+          <w:t>https://www.kaggle.com/stefanoleone992/imdb-extensive-dataset</w:t>
+        </w:r>
+      </w:hyperlink>
+      <w:r>
+        <w:rPr>
+          <w:rFonts w:ascii="Arial" w:hAnsi="Arial" w:cs="Arial"/>
+        </w:rPr>
+        <w:t xml:space="preserve"> </w:t>
+      </w:r>
+    </w:p>
+    <w:p>
+      <w:pPr>
+        <w:ind w:firstLine="720"/>
+        <w:contextualSpacing/>
+        <w:rPr>
+          <w:rFonts w:ascii="Arial" w:hAnsi="Arial" w:cs="Arial"/>
+        </w:rPr>
+      </w:pPr>
+    </w:p>
+    <w:p>
+      <w:pPr>
+        <w:contextualSpacing/>
+        <w:rPr>
+          <w:rFonts w:ascii="Arial" w:hAnsi="Arial" w:cs="Arial"/>
+        </w:rPr>
+      </w:pPr>
+      <w:r>
+        <w:rPr>
+          <w:rFonts w:ascii="Arial" w:hAnsi="Arial" w:cs="Arial"/>
+        </w:rPr>
+        <w:t xml:space="preserve">Social Sciences Statistics (n.d.) </w:t>
+      </w:r>
+      <w:r>
+        <w:rPr>
+          <w:rFonts w:ascii="Arial" w:hAnsi="Arial" w:cs="Arial"/>
+          <w:i/>
+          <w:iCs/>
+        </w:rPr>
+        <w:t>P Value from T Score Calculator</w:t>
+      </w:r>
+      <w:r>
+        <w:rPr>
+          <w:rFonts w:ascii="Arial" w:hAnsi="Arial" w:cs="Arial"/>
+          <w:i/>
+          <w:iCs/>
+        </w:rPr>
+        <w:t>.</w:t>
+      </w:r>
+      <w:r>
+        <w:rPr>
+          <w:rFonts w:ascii="Arial" w:hAnsi="Arial" w:cs="Arial"/>
+        </w:rPr>
+        <w:t xml:space="preserve">     </w:t>
+      </w:r>
+    </w:p>
+    <w:p>
+      <w:pPr>
+        <w:ind w:firstLine="720"/>
+        <w:contextualSpacing/>
+        <w:rPr>
+          <w:rFonts w:ascii="Arial" w:hAnsi="Arial" w:cs="Arial"/>
+        </w:rPr>
+      </w:pPr>
+      <w:hyperlink r:id="rId15" w:history="1">
+        <w:r>
+          <w:rPr>
+            <w:rStyle w:val="Hyperlink"/>
+            <w:rFonts w:ascii="Arial" w:hAnsi="Arial" w:cs="Arial"/>
+          </w:rPr>
+          <w:t>https://www.socscistatistics.com/pvalues/tdistribution.aspx</w:t>
+        </w:r>
+      </w:hyperlink>
+      <w:r>
+        <w:rPr>
+          <w:rFonts w:ascii="Arial" w:hAnsi="Arial" w:cs="Arial"/>
+        </w:rPr>
+        <w:t xml:space="preserve"> </w:t>
+      </w:r>
+    </w:p>
+    <w:p>
+      <w:pPr>
+        <w:contextualSpacing/>
+        <w:rPr>
+          <w:rFonts w:ascii="Arial" w:hAnsi="Arial" w:cs="Arial"/>
+        </w:rPr>
+      </w:pPr>
+    </w:p>
+    <w:p>
+      <w:pPr>
+        <w:contextualSpacing/>
+        <w:rPr>
+          <w:rFonts w:ascii="Arial" w:hAnsi="Arial" w:cs="Arial"/>
+        </w:rPr>
+      </w:pPr>
+      <w:r>
+        <w:rPr>
+          <w:rFonts w:ascii="Arial" w:hAnsi="Arial" w:cs="Arial"/>
+        </w:rPr>
+        <w:t xml:space="preserve"> Tharmalingam</w:t>
+      </w:r>
+      <w:r>
+        <w:rPr>
+          <w:rFonts w:ascii="Arial" w:hAnsi="Arial" w:cs="Arial"/>
+        </w:rPr>
+        <w:t xml:space="preserve">, N (2020) </w:t>
+      </w:r>
+      <w:r>
+        <w:rPr>
+          <w:rFonts w:ascii="Arial" w:hAnsi="Arial" w:cs="Arial"/>
+          <w:i/>
+          <w:iCs/>
+        </w:rPr>
+        <w:t>The Opening Weekend Box Office Performance 50MM+</w:t>
+      </w:r>
+      <w:r>
+        <w:rPr>
+          <w:rFonts w:ascii="Arial" w:hAnsi="Arial" w:cs="Arial"/>
+        </w:rPr>
+        <w:t xml:space="preserve">. Kaggle, </w:t>
+      </w:r>
+    </w:p>
+    <w:p>
+      <w:pPr>
+        <w:contextualSpacing/>
+        <w:rPr>
+          <w:rFonts w:ascii="Arial" w:hAnsi="Arial" w:cs="Arial"/>
+        </w:rPr>
+      </w:pPr>
+      <w:r>
+        <w:rPr>
+          <w:rFonts w:ascii="Arial" w:hAnsi="Arial" w:cs="Arial"/>
+        </w:rPr>
+        <w:tab/>
+      </w:r>
+      <w:hyperlink r:id="rId16" w:history="1">
+        <w:r>
+          <w:rPr>
+            <w:rStyle w:val="Hyperlink"/>
+            <w:rFonts w:ascii="Arial" w:hAnsi="Arial" w:cs="Arial"/>
+          </w:rPr>
+          <w:t>https://www.kaggle.com/narmelan/opening-weekend-box-office-performance-50mm</w:t>
+        </w:r>
+      </w:hyperlink>
+    </w:p>
+    <w:p>
+      <w:pPr>
+        <w:contextualSpacing/>
+        <w:rPr>
+          <w:rFonts w:ascii="Arial" w:hAnsi="Arial" w:cs="Arial"/>
+        </w:rPr>
+      </w:pPr>
     </w:p>
     <w:sectPr>
       <w:pgSz w:w="12240" w:h="15840"/>

</xml_diff>